<commit_message>
Notulen skype meeting Maaike. SVM splitsen train en validation set.
</commit_message>
<xml_diff>
--- a/Notulen/Notulen2016-04-06Planning.docx
+++ b/Notulen/Notulen2016-04-06Planning.docx
@@ -57,23 +57,71 @@
           <w:sz w:val="24"/>
           <w:lang w:val="nl-NL"/>
         </w:rPr>
-        <w:t>- trainen op trainset (geen validation set)</w:t>
-      </w:r>
-    </w:p>
-    <w:p>
-      <w:pPr>
-        <w:pStyle w:val="Geenafstand"/>
-        <w:rPr>
-          <w:sz w:val="24"/>
-          <w:lang w:val="nl-NL"/>
-        </w:rPr>
-      </w:pPr>
-      <w:r>
-        <w:rPr>
-          <w:sz w:val="24"/>
-          <w:lang w:val="nl-NL"/>
-        </w:rPr>
-        <w:t xml:space="preserve">- probabilities op validation set berekenen </w:t>
+        <w:t xml:space="preserve">- trainen op trainset (geen </w:t>
+      </w:r>
+      <w:proofErr w:type="spellStart"/>
+      <w:r>
+        <w:rPr>
+          <w:sz w:val="24"/>
+          <w:lang w:val="nl-NL"/>
+        </w:rPr>
+        <w:t>validation</w:t>
+      </w:r>
+      <w:proofErr w:type="spellEnd"/>
+      <w:r>
+        <w:rPr>
+          <w:sz w:val="24"/>
+          <w:lang w:val="nl-NL"/>
+        </w:rPr>
+        <w:t xml:space="preserve"> set)</w:t>
+      </w:r>
+    </w:p>
+    <w:p>
+      <w:pPr>
+        <w:pStyle w:val="Geenafstand"/>
+        <w:rPr>
+          <w:sz w:val="24"/>
+          <w:lang w:val="nl-NL"/>
+        </w:rPr>
+      </w:pPr>
+      <w:r>
+        <w:rPr>
+          <w:sz w:val="24"/>
+          <w:lang w:val="nl-NL"/>
+        </w:rPr>
+        <w:t xml:space="preserve">- </w:t>
+      </w:r>
+      <w:proofErr w:type="spellStart"/>
+      <w:r>
+        <w:rPr>
+          <w:sz w:val="24"/>
+          <w:lang w:val="nl-NL"/>
+        </w:rPr>
+        <w:t>probabilities</w:t>
+      </w:r>
+      <w:proofErr w:type="spellEnd"/>
+      <w:r>
+        <w:rPr>
+          <w:sz w:val="24"/>
+          <w:lang w:val="nl-NL"/>
+        </w:rPr>
+        <w:t xml:space="preserve"> op </w:t>
+      </w:r>
+      <w:proofErr w:type="spellStart"/>
+      <w:r>
+        <w:rPr>
+          <w:sz w:val="24"/>
+          <w:lang w:val="nl-NL"/>
+        </w:rPr>
+        <w:t>validation</w:t>
+      </w:r>
+      <w:proofErr w:type="spellEnd"/>
+      <w:r>
+        <w:rPr>
+          <w:sz w:val="24"/>
+          <w:lang w:val="nl-NL"/>
+        </w:rPr>
+        <w:t xml:space="preserve"> set berekenen </w:t>
       </w:r>
       <w:r>
         <w:rPr>
@@ -103,7 +151,23 @@
           <w:sz w:val="24"/>
           <w:lang w:val="nl-NL"/>
         </w:rPr>
-        <w:t xml:space="preserve">- probabilities op test set berekenen </w:t>
+        <w:t xml:space="preserve">- </w:t>
+      </w:r>
+      <w:proofErr w:type="spellStart"/>
+      <w:r>
+        <w:rPr>
+          <w:sz w:val="24"/>
+          <w:lang w:val="nl-NL"/>
+        </w:rPr>
+        <w:t>probabilities</w:t>
+      </w:r>
+      <w:proofErr w:type="spellEnd"/>
+      <w:r>
+        <w:rPr>
+          <w:sz w:val="24"/>
+          <w:lang w:val="nl-NL"/>
+        </w:rPr>
+        <w:t xml:space="preserve"> op test set berekenen </w:t>
       </w:r>
       <w:r>
         <w:rPr>
@@ -172,7 +236,39 @@
           <w:sz w:val="24"/>
           <w:lang w:val="nl-NL"/>
         </w:rPr>
-        <w:t>Afspraak: voeg ook de business ids toe aan de probabilities!</w:t>
+        <w:t xml:space="preserve">Afspraak: voeg ook de business </w:t>
+      </w:r>
+      <w:proofErr w:type="spellStart"/>
+      <w:r>
+        <w:rPr>
+          <w:sz w:val="24"/>
+          <w:lang w:val="nl-NL"/>
+        </w:rPr>
+        <w:t>ids</w:t>
+      </w:r>
+      <w:proofErr w:type="spellEnd"/>
+      <w:r>
+        <w:rPr>
+          <w:sz w:val="24"/>
+          <w:lang w:val="nl-NL"/>
+        </w:rPr>
+        <w:t xml:space="preserve"> toe aan de </w:t>
+      </w:r>
+      <w:proofErr w:type="spellStart"/>
+      <w:r>
+        <w:rPr>
+          <w:sz w:val="24"/>
+          <w:lang w:val="nl-NL"/>
+        </w:rPr>
+        <w:t>probabilities</w:t>
+      </w:r>
+      <w:proofErr w:type="spellEnd"/>
+      <w:r>
+        <w:rPr>
+          <w:sz w:val="24"/>
+          <w:lang w:val="nl-NL"/>
+        </w:rPr>
+        <w:t>!</w:t>
       </w:r>
     </w:p>
     <w:p>
@@ -204,7 +300,23 @@
           <w:sz w:val="24"/>
           <w:lang w:val="nl-NL"/>
         </w:rPr>
-        <w:t xml:space="preserve"> + businesses zonder labels!</w:t>
+        <w:t xml:space="preserve"> + </w:t>
+      </w:r>
+      <w:proofErr w:type="spellStart"/>
+      <w:r>
+        <w:rPr>
+          <w:sz w:val="24"/>
+          <w:lang w:val="nl-NL"/>
+        </w:rPr>
+        <w:t>businesses</w:t>
+      </w:r>
+      <w:proofErr w:type="spellEnd"/>
+      <w:r>
+        <w:rPr>
+          <w:sz w:val="24"/>
+          <w:lang w:val="nl-NL"/>
+        </w:rPr>
+        <w:t xml:space="preserve"> zonder labels!</w:t>
       </w:r>
     </w:p>
     <w:p>
@@ -245,7 +357,23 @@
           <w:sz w:val="24"/>
           <w:lang w:val="nl-NL"/>
         </w:rPr>
-        <w:t>Maandag: finetunen van ensemble.</w:t>
+        <w:t xml:space="preserve">Maandag: </w:t>
+      </w:r>
+      <w:proofErr w:type="spellStart"/>
+      <w:r>
+        <w:rPr>
+          <w:sz w:val="24"/>
+          <w:lang w:val="nl-NL"/>
+        </w:rPr>
+        <w:t>finetunen</w:t>
+      </w:r>
+      <w:proofErr w:type="spellEnd"/>
+      <w:r>
+        <w:rPr>
+          <w:sz w:val="24"/>
+          <w:lang w:val="nl-NL"/>
+        </w:rPr>
+        <w:t xml:space="preserve"> van ensemble.</w:t>
       </w:r>
     </w:p>
     <w:p>
@@ -287,51 +415,670 @@
       <w:pPr>
         <w:pStyle w:val="Geenafstand"/>
         <w:rPr>
-          <w:sz w:val="24"/>
-          <w:lang w:val="nl-NL"/>
-        </w:rPr>
-      </w:pPr>
-      <w:r>
-        <w:rPr>
-          <w:sz w:val="24"/>
-          <w:lang w:val="nl-NL"/>
-        </w:rPr>
-        <w:t>Gaussian mixture model: hoort dit zoveel geheugen in te nemen?</w:t>
-      </w:r>
-    </w:p>
-    <w:p>
-      <w:pPr>
-        <w:pStyle w:val="Geenafstand"/>
-        <w:rPr>
-          <w:sz w:val="24"/>
-          <w:lang w:val="nl-NL"/>
-        </w:rPr>
-      </w:pPr>
-      <w:r>
-        <w:rPr>
-          <w:sz w:val="24"/>
-          <w:lang w:val="nl-NL"/>
-        </w:rPr>
-        <w:t>De validatie businesses neem je dus niet mee bij het trainen vd modellen? Ook niet voor de uiteindelijke submissie?</w:t>
-      </w:r>
-    </w:p>
-    <w:p>
-      <w:pPr>
-        <w:pStyle w:val="Geenafstand"/>
-        <w:rPr>
-          <w:sz w:val="24"/>
-          <w:lang w:val="nl-NL"/>
-        </w:rPr>
-      </w:pPr>
-      <w:r>
-        <w:rPr>
-          <w:sz w:val="24"/>
-          <w:lang w:val="nl-NL"/>
-        </w:rPr>
-        <w:t xml:space="preserve">Tips voor het finetunen van de ensemble: langs alle mogelijke gewichten lopen en de score berekenen per combinatie. </w:t>
-      </w:r>
-      <w:r>
-        <w:rPr>
+          <w:b/>
+          <w:sz w:val="24"/>
+          <w:lang w:val="nl-NL"/>
+        </w:rPr>
+      </w:pPr>
+      <w:proofErr w:type="spellStart"/>
+      <w:r>
+        <w:rPr>
+          <w:b/>
+          <w:sz w:val="24"/>
+          <w:lang w:val="nl-NL"/>
+        </w:rPr>
+        <w:t>Gaussian</w:t>
+      </w:r>
+      <w:proofErr w:type="spellEnd"/>
+      <w:r>
+        <w:rPr>
+          <w:b/>
+          <w:sz w:val="24"/>
+          <w:lang w:val="nl-NL"/>
+        </w:rPr>
+        <w:t xml:space="preserve"> mixture model: hoort dit zoveel geheugen in te nemen?</w:t>
+      </w:r>
+    </w:p>
+    <w:p>
+      <w:pPr>
+        <w:pStyle w:val="Geenafstand"/>
+        <w:rPr>
+          <w:sz w:val="24"/>
+          <w:lang w:val="nl-NL"/>
+        </w:rPr>
+      </w:pPr>
+    </w:p>
+    <w:p>
+      <w:pPr>
+        <w:pStyle w:val="Geenafstand"/>
+        <w:rPr>
+          <w:sz w:val="24"/>
+          <w:lang w:val="nl-NL"/>
+        </w:rPr>
+      </w:pPr>
+      <w:r>
+        <w:rPr>
+          <w:sz w:val="24"/>
+          <w:lang w:val="nl-NL"/>
+        </w:rPr>
+        <w:t xml:space="preserve">Maar twee modellen op 64GB geheugen. En bovendien supertraag. </w:t>
+      </w:r>
+    </w:p>
+    <w:p>
+      <w:pPr>
+        <w:pStyle w:val="Geenafstand"/>
+        <w:rPr>
+          <w:sz w:val="24"/>
+          <w:lang w:val="nl-NL"/>
+        </w:rPr>
+      </w:pPr>
+      <w:r>
+        <w:rPr>
+          <w:sz w:val="24"/>
+          <w:lang w:val="nl-NL"/>
+        </w:rPr>
+        <w:t>Is het normaal?</w:t>
+      </w:r>
+    </w:p>
+    <w:p>
+      <w:pPr>
+        <w:pStyle w:val="Geenafstand"/>
+        <w:rPr>
+          <w:sz w:val="24"/>
+          <w:lang w:val="nl-NL"/>
+        </w:rPr>
+      </w:pPr>
+    </w:p>
+    <w:p>
+      <w:pPr>
+        <w:pStyle w:val="Geenafstand"/>
+        <w:rPr>
+          <w:sz w:val="24"/>
+          <w:lang w:val="nl-NL"/>
+        </w:rPr>
+      </w:pPr>
+      <w:r>
+        <w:rPr>
+          <w:sz w:val="24"/>
+          <w:lang w:val="nl-NL"/>
+        </w:rPr>
+        <w:t>Kan best, aangezien alles met elkaar vermenigvuldigt. Dus dan explodeert het.</w:t>
+      </w:r>
+    </w:p>
+    <w:p>
+      <w:pPr>
+        <w:pStyle w:val="Geenafstand"/>
+        <w:rPr>
+          <w:sz w:val="24"/>
+          <w:lang w:val="nl-NL"/>
+        </w:rPr>
+      </w:pPr>
+    </w:p>
+    <w:p>
+      <w:pPr>
+        <w:pStyle w:val="Geenafstand"/>
+        <w:rPr>
+          <w:sz w:val="24"/>
+          <w:lang w:val="nl-NL"/>
+        </w:rPr>
+      </w:pPr>
+      <w:proofErr w:type="spellStart"/>
+      <w:r>
+        <w:rPr>
+          <w:sz w:val="24"/>
+          <w:lang w:val="nl-NL"/>
+        </w:rPr>
+        <w:t>Opencv</w:t>
+      </w:r>
+      <w:proofErr w:type="spellEnd"/>
+      <w:r>
+        <w:rPr>
+          <w:sz w:val="24"/>
+          <w:lang w:val="nl-NL"/>
+        </w:rPr>
+        <w:t xml:space="preserve"> </w:t>
+      </w:r>
+      <w:proofErr w:type="spellStart"/>
+      <w:r>
+        <w:rPr>
+          <w:sz w:val="24"/>
+          <w:lang w:val="nl-NL"/>
+        </w:rPr>
+        <w:t>library</w:t>
+      </w:r>
+      <w:proofErr w:type="spellEnd"/>
+      <w:r>
+        <w:rPr>
+          <w:sz w:val="24"/>
+          <w:lang w:val="nl-NL"/>
+        </w:rPr>
+        <w:t>. Ken je die? Beter?</w:t>
+      </w:r>
+    </w:p>
+    <w:p>
+      <w:pPr>
+        <w:pStyle w:val="Geenafstand"/>
+        <w:rPr>
+          <w:sz w:val="24"/>
+          <w:lang w:val="nl-NL"/>
+        </w:rPr>
+      </w:pPr>
+    </w:p>
+    <w:p>
+      <w:pPr>
+        <w:pStyle w:val="Geenafstand"/>
+        <w:rPr>
+          <w:sz w:val="24"/>
+          <w:lang w:val="nl-NL"/>
+        </w:rPr>
+      </w:pPr>
+      <w:r>
+        <w:rPr>
+          <w:sz w:val="24"/>
+          <w:lang w:val="nl-NL"/>
+        </w:rPr>
+        <w:t xml:space="preserve">Kan. </w:t>
+      </w:r>
+      <w:proofErr w:type="spellStart"/>
+      <w:r>
+        <w:rPr>
+          <w:sz w:val="24"/>
+          <w:lang w:val="nl-NL"/>
+        </w:rPr>
+        <w:t>sklearn</w:t>
+      </w:r>
+      <w:proofErr w:type="spellEnd"/>
+      <w:r>
+        <w:rPr>
+          <w:sz w:val="24"/>
+          <w:lang w:val="nl-NL"/>
+        </w:rPr>
+        <w:t xml:space="preserve"> python kant. </w:t>
+      </w:r>
+      <w:proofErr w:type="spellStart"/>
+      <w:r>
+        <w:rPr>
+          <w:sz w:val="24"/>
+          <w:lang w:val="nl-NL"/>
+        </w:rPr>
+        <w:t>Opencv</w:t>
+      </w:r>
+      <w:proofErr w:type="spellEnd"/>
+      <w:r>
+        <w:rPr>
+          <w:sz w:val="24"/>
+          <w:lang w:val="nl-NL"/>
+        </w:rPr>
+        <w:t>, matlab. Durf niets over te zeggen.</w:t>
+      </w:r>
+    </w:p>
+    <w:p>
+      <w:pPr>
+        <w:pStyle w:val="Geenafstand"/>
+        <w:rPr>
+          <w:sz w:val="24"/>
+          <w:lang w:val="nl-NL"/>
+        </w:rPr>
+      </w:pPr>
+    </w:p>
+    <w:p>
+      <w:pPr>
+        <w:pStyle w:val="Geenafstand"/>
+        <w:rPr>
+          <w:sz w:val="24"/>
+          <w:lang w:val="nl-NL"/>
+        </w:rPr>
+      </w:pPr>
+      <w:r>
+        <w:rPr>
+          <w:sz w:val="24"/>
+          <w:lang w:val="nl-NL"/>
+        </w:rPr>
+        <w:t>Weet je zeker dat je de goede dingen erin stuurt?</w:t>
+      </w:r>
+    </w:p>
+    <w:p>
+      <w:pPr>
+        <w:pStyle w:val="Geenafstand"/>
+        <w:rPr>
+          <w:sz w:val="24"/>
+          <w:lang w:val="nl-NL"/>
+        </w:rPr>
+      </w:pPr>
+    </w:p>
+    <w:p>
+      <w:pPr>
+        <w:pStyle w:val="Geenafstand"/>
+        <w:rPr>
+          <w:sz w:val="24"/>
+          <w:lang w:val="nl-NL"/>
+        </w:rPr>
+      </w:pPr>
+      <w:r>
+        <w:rPr>
+          <w:sz w:val="24"/>
+          <w:lang w:val="nl-NL"/>
+        </w:rPr>
+        <w:t>Ja standaard functie. Er is niet veel wat er fout aan te doen is. Ander cluster algoritme opzoeken?</w:t>
+      </w:r>
+    </w:p>
+    <w:p>
+      <w:pPr>
+        <w:pStyle w:val="Geenafstand"/>
+        <w:rPr>
+          <w:sz w:val="24"/>
+          <w:lang w:val="nl-NL"/>
+        </w:rPr>
+      </w:pPr>
+    </w:p>
+    <w:p>
+      <w:pPr>
+        <w:pStyle w:val="Geenafstand"/>
+        <w:rPr>
+          <w:sz w:val="24"/>
+          <w:lang w:val="nl-NL"/>
+        </w:rPr>
+      </w:pPr>
+      <w:r>
+        <w:rPr>
+          <w:sz w:val="24"/>
+          <w:lang w:val="nl-NL"/>
+        </w:rPr>
+        <w:t xml:space="preserve">Maaike zal op </w:t>
+      </w:r>
+      <w:proofErr w:type="spellStart"/>
+      <w:r>
+        <w:rPr>
+          <w:sz w:val="24"/>
+          <w:lang w:val="nl-NL"/>
+        </w:rPr>
+        <w:t>github</w:t>
+      </w:r>
+      <w:proofErr w:type="spellEnd"/>
+      <w:r>
+        <w:rPr>
+          <w:sz w:val="24"/>
+          <w:lang w:val="nl-NL"/>
+        </w:rPr>
+        <w:t xml:space="preserve"> kijken, of ze er iets uit kan halen. Als het een standaard functie is, dan kan ze er niet veel aan doen.</w:t>
+      </w:r>
+    </w:p>
+    <w:p>
+      <w:pPr>
+        <w:pStyle w:val="Geenafstand"/>
+        <w:rPr>
+          <w:sz w:val="24"/>
+          <w:lang w:val="nl-NL"/>
+        </w:rPr>
+      </w:pPr>
+    </w:p>
+    <w:p>
+      <w:pPr>
+        <w:pStyle w:val="Geenafstand"/>
+        <w:rPr>
+          <w:sz w:val="24"/>
+          <w:lang w:val="nl-NL"/>
+        </w:rPr>
+      </w:pPr>
+      <w:r>
+        <w:rPr>
+          <w:sz w:val="24"/>
+          <w:lang w:val="nl-NL"/>
+        </w:rPr>
+        <w:t xml:space="preserve">Andere cluster soft </w:t>
+      </w:r>
+      <w:proofErr w:type="spellStart"/>
+      <w:r>
+        <w:rPr>
+          <w:sz w:val="24"/>
+          <w:lang w:val="nl-NL"/>
+        </w:rPr>
+        <w:t>assignment</w:t>
+      </w:r>
+      <w:proofErr w:type="spellEnd"/>
+      <w:r>
+        <w:rPr>
+          <w:sz w:val="24"/>
+          <w:lang w:val="nl-NL"/>
+        </w:rPr>
+        <w:t xml:space="preserve"> methode opzoeken.</w:t>
+      </w:r>
+    </w:p>
+    <w:p>
+      <w:pPr>
+        <w:pStyle w:val="Geenafstand"/>
+        <w:rPr>
+          <w:sz w:val="24"/>
+          <w:lang w:val="nl-NL"/>
+        </w:rPr>
+      </w:pPr>
+    </w:p>
+    <w:p>
+      <w:pPr>
+        <w:pStyle w:val="Geenafstand"/>
+        <w:rPr>
+          <w:sz w:val="24"/>
+          <w:lang w:val="nl-NL"/>
+        </w:rPr>
+      </w:pPr>
+      <w:r>
+        <w:rPr>
+          <w:sz w:val="24"/>
+          <w:lang w:val="nl-NL"/>
+        </w:rPr>
+        <w:t xml:space="preserve">misschien te veel dimensies? 4096. </w:t>
+      </w:r>
+    </w:p>
+    <w:p>
+      <w:pPr>
+        <w:pStyle w:val="Geenafstand"/>
+        <w:rPr>
+          <w:sz w:val="24"/>
+          <w:lang w:val="nl-NL"/>
+        </w:rPr>
+      </w:pPr>
+      <w:r>
+        <w:rPr>
+          <w:sz w:val="24"/>
+          <w:lang w:val="nl-NL"/>
+        </w:rPr>
+        <w:t xml:space="preserve">Ja kan, alle datapunten keer alle datapunten is natuurlijk erg veel. </w:t>
+      </w:r>
+    </w:p>
+    <w:p>
+      <w:pPr>
+        <w:pStyle w:val="Geenafstand"/>
+        <w:rPr>
+          <w:sz w:val="24"/>
+          <w:lang w:val="nl-NL"/>
+        </w:rPr>
+      </w:pPr>
+    </w:p>
+    <w:p>
+      <w:pPr>
+        <w:pStyle w:val="Geenafstand"/>
+        <w:rPr>
+          <w:sz w:val="24"/>
+          <w:lang w:val="nl-NL"/>
+        </w:rPr>
+      </w:pPr>
+      <w:r>
+        <w:rPr>
+          <w:sz w:val="24"/>
+          <w:lang w:val="nl-NL"/>
+        </w:rPr>
+        <w:t xml:space="preserve">PCA? Kan. </w:t>
+      </w:r>
+    </w:p>
+    <w:p>
+      <w:pPr>
+        <w:pStyle w:val="Geenafstand"/>
+        <w:rPr>
+          <w:sz w:val="24"/>
+          <w:lang w:val="nl-NL"/>
+        </w:rPr>
+      </w:pPr>
+    </w:p>
+    <w:p>
+      <w:pPr>
+        <w:pStyle w:val="Geenafstand"/>
+        <w:rPr>
+          <w:sz w:val="24"/>
+          <w:lang w:val="nl-NL"/>
+        </w:rPr>
+      </w:pPr>
+      <w:r>
+        <w:rPr>
+          <w:sz w:val="24"/>
+          <w:lang w:val="nl-NL"/>
+        </w:rPr>
+        <w:t xml:space="preserve">Hij moet ook sneller, niet alleen geheugen. </w:t>
+      </w:r>
+    </w:p>
+    <w:p>
+      <w:pPr>
+        <w:pStyle w:val="Geenafstand"/>
+        <w:rPr>
+          <w:sz w:val="24"/>
+          <w:lang w:val="nl-NL"/>
+        </w:rPr>
+      </w:pPr>
+    </w:p>
+    <w:p>
+      <w:pPr>
+        <w:pStyle w:val="Geenafstand"/>
+        <w:rPr>
+          <w:sz w:val="24"/>
+          <w:lang w:val="nl-NL"/>
+        </w:rPr>
+      </w:pPr>
+      <w:r>
+        <w:rPr>
+          <w:sz w:val="24"/>
+          <w:lang w:val="nl-NL"/>
+        </w:rPr>
+        <w:t>Stuur welk script het is.</w:t>
+      </w:r>
+    </w:p>
+    <w:p>
+      <w:pPr>
+        <w:pStyle w:val="Geenafstand"/>
+        <w:rPr>
+          <w:sz w:val="24"/>
+          <w:lang w:val="nl-NL"/>
+        </w:rPr>
+      </w:pPr>
+    </w:p>
+    <w:p>
+      <w:pPr>
+        <w:pStyle w:val="Geenafstand"/>
+        <w:rPr>
+          <w:sz w:val="24"/>
+          <w:lang w:val="nl-NL"/>
+        </w:rPr>
+      </w:pPr>
+    </w:p>
+    <w:p>
+      <w:pPr>
+        <w:pStyle w:val="Geenafstand"/>
+        <w:rPr>
+          <w:b/>
+          <w:sz w:val="24"/>
+          <w:lang w:val="nl-NL"/>
+        </w:rPr>
+      </w:pPr>
+      <w:r>
+        <w:rPr>
+          <w:b/>
+          <w:sz w:val="24"/>
+          <w:lang w:val="nl-NL"/>
+        </w:rPr>
+        <w:t xml:space="preserve">De validatie </w:t>
+      </w:r>
+      <w:proofErr w:type="spellStart"/>
+      <w:r>
+        <w:rPr>
+          <w:b/>
+          <w:sz w:val="24"/>
+          <w:lang w:val="nl-NL"/>
+        </w:rPr>
+        <w:t>businesses</w:t>
+      </w:r>
+      <w:proofErr w:type="spellEnd"/>
+      <w:r>
+        <w:rPr>
+          <w:b/>
+          <w:sz w:val="24"/>
+          <w:lang w:val="nl-NL"/>
+        </w:rPr>
+        <w:t xml:space="preserve"> neem je dus niet mee bij het trainen </w:t>
+      </w:r>
+      <w:proofErr w:type="spellStart"/>
+      <w:r>
+        <w:rPr>
+          <w:b/>
+          <w:sz w:val="24"/>
+          <w:lang w:val="nl-NL"/>
+        </w:rPr>
+        <w:t>vd</w:t>
+      </w:r>
+      <w:proofErr w:type="spellEnd"/>
+      <w:r>
+        <w:rPr>
+          <w:b/>
+          <w:sz w:val="24"/>
+          <w:lang w:val="nl-NL"/>
+        </w:rPr>
+        <w:t xml:space="preserve"> modellen? Ook niet voor de uiteindelijke submissie?</w:t>
+      </w:r>
+    </w:p>
+    <w:p>
+      <w:pPr>
+        <w:pStyle w:val="Geenafstand"/>
+        <w:rPr>
+          <w:sz w:val="24"/>
+          <w:lang w:val="nl-NL"/>
+        </w:rPr>
+      </w:pPr>
+    </w:p>
+    <w:p>
+      <w:pPr>
+        <w:pStyle w:val="Geenafstand"/>
+        <w:rPr>
+          <w:sz w:val="24"/>
+          <w:lang w:val="nl-NL"/>
+        </w:rPr>
+      </w:pPr>
+      <w:r>
+        <w:rPr>
+          <w:sz w:val="24"/>
+          <w:lang w:val="nl-NL"/>
+        </w:rPr>
+        <w:t xml:space="preserve">Dan gebruik je toch weer de hele set. </w:t>
+      </w:r>
+    </w:p>
+    <w:p>
+      <w:pPr>
+        <w:pStyle w:val="Geenafstand"/>
+        <w:rPr>
+          <w:sz w:val="24"/>
+          <w:lang w:val="nl-NL"/>
+        </w:rPr>
+      </w:pPr>
+    </w:p>
+    <w:p>
+      <w:pPr>
+        <w:pStyle w:val="Geenafstand"/>
+        <w:rPr>
+          <w:sz w:val="24"/>
+          <w:lang w:val="nl-NL"/>
+        </w:rPr>
+      </w:pPr>
+      <w:r>
+        <w:rPr>
+          <w:sz w:val="24"/>
+          <w:lang w:val="nl-NL"/>
+        </w:rPr>
+        <w:t xml:space="preserve">Dan kan de validatie set ook groter. </w:t>
+      </w:r>
+    </w:p>
+    <w:p>
+      <w:pPr>
+        <w:pStyle w:val="Geenafstand"/>
+        <w:rPr>
+          <w:sz w:val="24"/>
+          <w:lang w:val="nl-NL"/>
+        </w:rPr>
+      </w:pPr>
+    </w:p>
+    <w:p>
+      <w:pPr>
+        <w:pStyle w:val="Geenafstand"/>
+        <w:rPr>
+          <w:sz w:val="24"/>
+          <w:lang w:val="nl-NL"/>
+        </w:rPr>
+      </w:pPr>
+      <w:r>
+        <w:rPr>
+          <w:sz w:val="24"/>
+          <w:lang w:val="nl-NL"/>
+        </w:rPr>
+        <w:t xml:space="preserve">Geen </w:t>
+      </w:r>
+      <w:proofErr w:type="spellStart"/>
+      <w:r>
+        <w:rPr>
+          <w:sz w:val="24"/>
+          <w:lang w:val="nl-NL"/>
+        </w:rPr>
+        <w:t>overfitting</w:t>
+      </w:r>
+      <w:proofErr w:type="spellEnd"/>
+      <w:r>
+        <w:rPr>
+          <w:sz w:val="24"/>
+          <w:lang w:val="nl-NL"/>
+        </w:rPr>
+        <w:t xml:space="preserve">, want ensemble traint niet. </w:t>
+      </w:r>
+    </w:p>
+    <w:p>
+      <w:pPr>
+        <w:pStyle w:val="Geenafstand"/>
+        <w:rPr>
+          <w:sz w:val="24"/>
+          <w:lang w:val="nl-NL"/>
+        </w:rPr>
+      </w:pPr>
+    </w:p>
+    <w:p>
+      <w:pPr>
+        <w:pStyle w:val="Geenafstand"/>
+        <w:rPr>
+          <w:sz w:val="24"/>
+          <w:lang w:val="nl-NL"/>
+        </w:rPr>
+      </w:pPr>
+    </w:p>
+    <w:p>
+      <w:pPr>
+        <w:pStyle w:val="Geenafstand"/>
+        <w:rPr>
+          <w:b/>
+          <w:sz w:val="24"/>
+          <w:lang w:val="nl-NL"/>
+        </w:rPr>
+      </w:pPr>
+      <w:r>
+        <w:rPr>
+          <w:b/>
+          <w:sz w:val="24"/>
+          <w:lang w:val="nl-NL"/>
+        </w:rPr>
+        <w:t xml:space="preserve">Tips voor het </w:t>
+      </w:r>
+      <w:proofErr w:type="spellStart"/>
+      <w:r>
+        <w:rPr>
+          <w:b/>
+          <w:sz w:val="24"/>
+          <w:lang w:val="nl-NL"/>
+        </w:rPr>
+        <w:t>finetunen</w:t>
+      </w:r>
+      <w:proofErr w:type="spellEnd"/>
+      <w:r>
+        <w:rPr>
+          <w:b/>
+          <w:sz w:val="24"/>
+          <w:lang w:val="nl-NL"/>
+        </w:rPr>
+        <w:t xml:space="preserve"> van de ensemble: langs alle mogelijke gewichten lopen en de score berekenen per combinatie. </w:t>
+      </w:r>
+      <w:r>
+        <w:rPr>
+          <w:b/>
           <w:sz w:val="24"/>
           <w:lang w:val="nl-NL"/>
         </w:rPr>
@@ -351,6 +1098,239 @@
       <w:pPr>
         <w:pStyle w:val="Geenafstand"/>
         <w:rPr>
+          <w:sz w:val="24"/>
+          <w:lang w:val="nl-NL"/>
+        </w:rPr>
+      </w:pPr>
+      <w:r>
+        <w:rPr>
+          <w:sz w:val="24"/>
+          <w:lang w:val="nl-NL"/>
+        </w:rPr>
+        <w:t xml:space="preserve">Voor elk model een gewicht vinden. Kijken, als dit gewicht omhoog gaat, wordt het dan beter. </w:t>
+      </w:r>
+    </w:p>
+    <w:p>
+      <w:pPr>
+        <w:pStyle w:val="Geenafstand"/>
+        <w:rPr>
+          <w:sz w:val="24"/>
+          <w:lang w:val="nl-NL"/>
+        </w:rPr>
+      </w:pPr>
+    </w:p>
+    <w:p>
+      <w:pPr>
+        <w:pStyle w:val="Geenafstand"/>
+        <w:rPr>
+          <w:sz w:val="24"/>
+          <w:lang w:val="nl-NL"/>
+        </w:rPr>
+      </w:pPr>
+      <w:proofErr w:type="spellStart"/>
+      <w:r>
+        <w:rPr>
+          <w:sz w:val="24"/>
+          <w:lang w:val="nl-NL"/>
+        </w:rPr>
+        <w:t>Majority</w:t>
+      </w:r>
+      <w:proofErr w:type="spellEnd"/>
+      <w:r>
+        <w:rPr>
+          <w:sz w:val="24"/>
+          <w:lang w:val="nl-NL"/>
+        </w:rPr>
+        <w:t xml:space="preserve"> </w:t>
+      </w:r>
+      <w:proofErr w:type="spellStart"/>
+      <w:r>
+        <w:rPr>
+          <w:sz w:val="24"/>
+          <w:lang w:val="nl-NL"/>
+        </w:rPr>
+        <w:t>voting</w:t>
+      </w:r>
+      <w:proofErr w:type="spellEnd"/>
+      <w:r>
+        <w:rPr>
+          <w:sz w:val="24"/>
+          <w:lang w:val="nl-NL"/>
+        </w:rPr>
+        <w:t xml:space="preserve"> </w:t>
+      </w:r>
+      <w:r>
+        <w:rPr>
+          <w:sz w:val="24"/>
+          <w:lang w:val="nl-NL"/>
+        </w:rPr>
+        <w:sym w:font="Wingdings" w:char="F0E0"/>
+      </w:r>
+      <w:r>
+        <w:rPr>
+          <w:sz w:val="24"/>
+          <w:lang w:val="nl-NL"/>
+        </w:rPr>
+        <w:t xml:space="preserve"> simpel</w:t>
+      </w:r>
+    </w:p>
+    <w:p>
+      <w:pPr>
+        <w:pStyle w:val="Geenafstand"/>
+        <w:rPr>
+          <w:sz w:val="24"/>
+          <w:lang w:val="nl-NL"/>
+        </w:rPr>
+      </w:pPr>
+      <w:r>
+        <w:rPr>
+          <w:sz w:val="24"/>
+          <w:lang w:val="nl-NL"/>
+        </w:rPr>
+        <w:t xml:space="preserve">Regressie </w:t>
+      </w:r>
+      <w:r>
+        <w:rPr>
+          <w:sz w:val="24"/>
+          <w:lang w:val="nl-NL"/>
+        </w:rPr>
+        <w:sym w:font="Wingdings" w:char="F0E0"/>
+      </w:r>
+      <w:r>
+        <w:rPr>
+          <w:sz w:val="24"/>
+          <w:lang w:val="nl-NL"/>
+        </w:rPr>
+        <w:t xml:space="preserve"> ieder model eigen gewicht. </w:t>
+      </w:r>
+    </w:p>
+    <w:p>
+      <w:pPr>
+        <w:pStyle w:val="Geenafstand"/>
+        <w:rPr>
+          <w:sz w:val="24"/>
+          <w:lang w:val="nl-NL"/>
+        </w:rPr>
+      </w:pPr>
+    </w:p>
+    <w:p>
+      <w:pPr>
+        <w:pStyle w:val="Geenafstand"/>
+        <w:rPr>
+          <w:sz w:val="24"/>
+          <w:lang w:val="nl-NL"/>
+        </w:rPr>
+      </w:pPr>
+      <w:r>
+        <w:rPr>
+          <w:sz w:val="24"/>
+          <w:lang w:val="nl-NL"/>
+        </w:rPr>
+        <w:t>Maar dan moet je alle waardes langsgaan.</w:t>
+      </w:r>
+    </w:p>
+    <w:p>
+      <w:pPr>
+        <w:pStyle w:val="Geenafstand"/>
+        <w:rPr>
+          <w:sz w:val="24"/>
+          <w:lang w:val="nl-NL"/>
+        </w:rPr>
+      </w:pPr>
+      <w:proofErr w:type="spellStart"/>
+      <w:r>
+        <w:rPr>
+          <w:sz w:val="24"/>
+          <w:lang w:val="nl-NL"/>
+        </w:rPr>
+        <w:t>Gradient</w:t>
+      </w:r>
+      <w:proofErr w:type="spellEnd"/>
+      <w:r>
+        <w:rPr>
+          <w:sz w:val="24"/>
+          <w:lang w:val="nl-NL"/>
+        </w:rPr>
+        <w:t xml:space="preserve"> </w:t>
+      </w:r>
+      <w:proofErr w:type="spellStart"/>
+      <w:r>
+        <w:rPr>
+          <w:sz w:val="24"/>
+          <w:lang w:val="nl-NL"/>
+        </w:rPr>
+        <w:t>descent</w:t>
+      </w:r>
+      <w:proofErr w:type="spellEnd"/>
+      <w:r>
+        <w:rPr>
+          <w:sz w:val="24"/>
+          <w:lang w:val="nl-NL"/>
+        </w:rPr>
+        <w:t>. Regressie.</w:t>
+      </w:r>
+    </w:p>
+    <w:p>
+      <w:pPr>
+        <w:pStyle w:val="Geenafstand"/>
+        <w:rPr>
+          <w:sz w:val="24"/>
+          <w:lang w:val="nl-NL"/>
+        </w:rPr>
+      </w:pPr>
+      <w:r>
+        <w:rPr>
+          <w:sz w:val="24"/>
+          <w:lang w:val="nl-NL"/>
+        </w:rPr>
+        <w:t xml:space="preserve">Maar pas op, niet </w:t>
+      </w:r>
+      <w:proofErr w:type="spellStart"/>
+      <w:r>
+        <w:rPr>
+          <w:sz w:val="24"/>
+          <w:lang w:val="nl-NL"/>
+        </w:rPr>
+        <w:t>overfitten</w:t>
+      </w:r>
+      <w:proofErr w:type="spellEnd"/>
+      <w:r>
+        <w:rPr>
+          <w:sz w:val="24"/>
+          <w:lang w:val="nl-NL"/>
+        </w:rPr>
+        <w:t xml:space="preserve"> op de </w:t>
+      </w:r>
+      <w:proofErr w:type="spellStart"/>
+      <w:r>
+        <w:rPr>
+          <w:sz w:val="24"/>
+          <w:lang w:val="nl-NL"/>
+        </w:rPr>
+        <w:t>validatieset</w:t>
+      </w:r>
+      <w:proofErr w:type="spellEnd"/>
+      <w:r>
+        <w:rPr>
+          <w:sz w:val="24"/>
+          <w:lang w:val="nl-NL"/>
+        </w:rPr>
+        <w:t xml:space="preserve">. </w:t>
+      </w:r>
+    </w:p>
+    <w:p>
+      <w:pPr>
+        <w:pStyle w:val="Geenafstand"/>
+        <w:rPr>
+          <w:sz w:val="24"/>
+          <w:lang w:val="nl-NL"/>
+        </w:rPr>
+      </w:pPr>
+    </w:p>
+    <w:p>
+      <w:pPr>
+        <w:pStyle w:val="Geenafstand"/>
+        <w:rPr>
           <w:b/>
           <w:sz w:val="24"/>
           <w:lang w:val="nl-NL"/>
@@ -388,8 +1368,17 @@
           <w:sz w:val="24"/>
           <w:lang w:val="nl-NL"/>
         </w:rPr>
-        <w:t>Color feature + random forest</w:t>
-      </w:r>
+        <w:t xml:space="preserve">Color feature + random </w:t>
+      </w:r>
+      <w:proofErr w:type="spellStart"/>
+      <w:r>
+        <w:rPr>
+          <w:sz w:val="24"/>
+          <w:lang w:val="nl-NL"/>
+        </w:rPr>
+        <w:t>forest</w:t>
+      </w:r>
+      <w:proofErr w:type="spellEnd"/>
     </w:p>
     <w:p>
       <w:pPr>
@@ -420,23 +1409,87 @@
           <w:sz w:val="24"/>
           <w:lang w:val="nl-NL"/>
         </w:rPr>
-        <w:t>- probabilities op validation set berekenen</w:t>
-      </w:r>
-    </w:p>
-    <w:p>
-      <w:pPr>
-        <w:pStyle w:val="Geenafstand"/>
-        <w:rPr>
-          <w:sz w:val="24"/>
-          <w:lang w:val="nl-NL"/>
-        </w:rPr>
-      </w:pPr>
-      <w:r>
-        <w:rPr>
-          <w:sz w:val="24"/>
-          <w:lang w:val="nl-NL"/>
-        </w:rPr>
-        <w:t>- probabilities op validation set berekenen</w:t>
+        <w:t xml:space="preserve">- </w:t>
+      </w:r>
+      <w:proofErr w:type="spellStart"/>
+      <w:r>
+        <w:rPr>
+          <w:sz w:val="24"/>
+          <w:lang w:val="nl-NL"/>
+        </w:rPr>
+        <w:t>probabilities</w:t>
+      </w:r>
+      <w:proofErr w:type="spellEnd"/>
+      <w:r>
+        <w:rPr>
+          <w:sz w:val="24"/>
+          <w:lang w:val="nl-NL"/>
+        </w:rPr>
+        <w:t xml:space="preserve"> op </w:t>
+      </w:r>
+      <w:proofErr w:type="spellStart"/>
+      <w:r>
+        <w:rPr>
+          <w:sz w:val="24"/>
+          <w:lang w:val="nl-NL"/>
+        </w:rPr>
+        <w:t>validation</w:t>
+      </w:r>
+      <w:proofErr w:type="spellEnd"/>
+      <w:r>
+        <w:rPr>
+          <w:sz w:val="24"/>
+          <w:lang w:val="nl-NL"/>
+        </w:rPr>
+        <w:t xml:space="preserve"> set berekenen</w:t>
+      </w:r>
+    </w:p>
+    <w:p>
+      <w:pPr>
+        <w:pStyle w:val="Geenafstand"/>
+        <w:rPr>
+          <w:sz w:val="24"/>
+          <w:lang w:val="nl-NL"/>
+        </w:rPr>
+      </w:pPr>
+      <w:r>
+        <w:rPr>
+          <w:sz w:val="24"/>
+          <w:lang w:val="nl-NL"/>
+        </w:rPr>
+        <w:t xml:space="preserve">- </w:t>
+      </w:r>
+      <w:proofErr w:type="spellStart"/>
+      <w:r>
+        <w:rPr>
+          <w:sz w:val="24"/>
+          <w:lang w:val="nl-NL"/>
+        </w:rPr>
+        <w:t>probabilities</w:t>
+      </w:r>
+      <w:proofErr w:type="spellEnd"/>
+      <w:r>
+        <w:rPr>
+          <w:sz w:val="24"/>
+          <w:lang w:val="nl-NL"/>
+        </w:rPr>
+        <w:t xml:space="preserve"> op </w:t>
+      </w:r>
+      <w:proofErr w:type="spellStart"/>
+      <w:r>
+        <w:rPr>
+          <w:sz w:val="24"/>
+          <w:lang w:val="nl-NL"/>
+        </w:rPr>
+        <w:t>validation</w:t>
+      </w:r>
+      <w:proofErr w:type="spellEnd"/>
+      <w:r>
+        <w:rPr>
+          <w:sz w:val="24"/>
+          <w:lang w:val="nl-NL"/>
+        </w:rPr>
+        <w:t xml:space="preserve"> set berekenen</w:t>
       </w:r>
     </w:p>
     <w:p>
@@ -487,13 +1540,23 @@
           <w:lang w:val="nl-NL"/>
         </w:rPr>
       </w:pPr>
+      <w:proofErr w:type="spellStart"/>
       <w:r>
         <w:rPr>
           <w:sz w:val="24"/>
           <w:u w:val="single"/>
           <w:lang w:val="nl-NL"/>
         </w:rPr>
-        <w:t>Caffe feature modellen</w:t>
+        <w:t>Caffe</w:t>
+      </w:r>
+      <w:proofErr w:type="spellEnd"/>
+      <w:r>
+        <w:rPr>
+          <w:sz w:val="24"/>
+          <w:u w:val="single"/>
+          <w:lang w:val="nl-NL"/>
+        </w:rPr>
+        <w:t xml:space="preserve"> feature modellen</w:t>
       </w:r>
     </w:p>
     <w:p>
@@ -532,7 +1595,30 @@
           <w:sz w:val="24"/>
           <w:lang w:val="nl-NL"/>
         </w:rPr>
-        <w:t>+ mean:</w:t>
+        <w:t xml:space="preserve">+ </w:t>
+      </w:r>
+      <w:proofErr w:type="spellStart"/>
+      <w:r>
+        <w:rPr>
+          <w:sz w:val="24"/>
+          <w:lang w:val="nl-NL"/>
+        </w:rPr>
+        <w:t>mean</w:t>
+      </w:r>
+      <w:proofErr w:type="spellEnd"/>
+      <w:r>
+        <w:rPr>
+          <w:sz w:val="24"/>
+          <w:lang w:val="nl-NL"/>
+        </w:rPr>
+        <w:t>:</w:t>
+      </w:r>
+      <w:r>
+        <w:rPr>
+          <w:sz w:val="24"/>
+          <w:lang w:val="nl-NL"/>
+        </w:rPr>
+        <w:t>[Danielle]</w:t>
       </w:r>
     </w:p>
     <w:p>
@@ -589,6 +1675,29 @@
         </w:rPr>
         <w:t>+ Q123:</w:t>
       </w:r>
+      <w:r>
+        <w:rPr>
+          <w:sz w:val="24"/>
+          <w:lang w:val="nl-NL"/>
+        </w:rPr>
+        <w:t xml:space="preserve"> [</w:t>
+      </w:r>
+      <w:proofErr w:type="spellStart"/>
+      <w:r>
+        <w:rPr>
+          <w:sz w:val="24"/>
+          <w:lang w:val="nl-NL"/>
+        </w:rPr>
+        <w:t>Diede</w:t>
+      </w:r>
+      <w:proofErr w:type="spellEnd"/>
+      <w:r>
+        <w:rPr>
+          <w:sz w:val="24"/>
+          <w:lang w:val="nl-NL"/>
+        </w:rPr>
+        <w:t>]</w:t>
+      </w:r>
     </w:p>
     <w:p>
       <w:pPr>
@@ -619,23 +1728,87 @@
           <w:sz w:val="24"/>
           <w:lang w:val="nl-NL"/>
         </w:rPr>
-        <w:t>- probabilities op validation set berekenen</w:t>
-      </w:r>
-    </w:p>
-    <w:p>
-      <w:pPr>
-        <w:pStyle w:val="Geenafstand"/>
-        <w:rPr>
-          <w:sz w:val="24"/>
-          <w:lang w:val="nl-NL"/>
-        </w:rPr>
-      </w:pPr>
-      <w:r>
-        <w:rPr>
-          <w:sz w:val="24"/>
-          <w:lang w:val="nl-NL"/>
-        </w:rPr>
-        <w:t>- probabilities op validation set berekenen</w:t>
+        <w:t xml:space="preserve">- </w:t>
+      </w:r>
+      <w:proofErr w:type="spellStart"/>
+      <w:r>
+        <w:rPr>
+          <w:sz w:val="24"/>
+          <w:lang w:val="nl-NL"/>
+        </w:rPr>
+        <w:t>probabilities</w:t>
+      </w:r>
+      <w:proofErr w:type="spellEnd"/>
+      <w:r>
+        <w:rPr>
+          <w:sz w:val="24"/>
+          <w:lang w:val="nl-NL"/>
+        </w:rPr>
+        <w:t xml:space="preserve"> op </w:t>
+      </w:r>
+      <w:proofErr w:type="spellStart"/>
+      <w:r>
+        <w:rPr>
+          <w:sz w:val="24"/>
+          <w:lang w:val="nl-NL"/>
+        </w:rPr>
+        <w:t>validation</w:t>
+      </w:r>
+      <w:proofErr w:type="spellEnd"/>
+      <w:r>
+        <w:rPr>
+          <w:sz w:val="24"/>
+          <w:lang w:val="nl-NL"/>
+        </w:rPr>
+        <w:t xml:space="preserve"> set berekenen</w:t>
+      </w:r>
+    </w:p>
+    <w:p>
+      <w:pPr>
+        <w:pStyle w:val="Geenafstand"/>
+        <w:rPr>
+          <w:sz w:val="24"/>
+          <w:lang w:val="nl-NL"/>
+        </w:rPr>
+      </w:pPr>
+      <w:r>
+        <w:rPr>
+          <w:sz w:val="24"/>
+          <w:lang w:val="nl-NL"/>
+        </w:rPr>
+        <w:t xml:space="preserve">- </w:t>
+      </w:r>
+      <w:proofErr w:type="spellStart"/>
+      <w:r>
+        <w:rPr>
+          <w:sz w:val="24"/>
+          <w:lang w:val="nl-NL"/>
+        </w:rPr>
+        <w:t>probabilities</w:t>
+      </w:r>
+      <w:proofErr w:type="spellEnd"/>
+      <w:r>
+        <w:rPr>
+          <w:sz w:val="24"/>
+          <w:lang w:val="nl-NL"/>
+        </w:rPr>
+        <w:t xml:space="preserve"> op </w:t>
+      </w:r>
+      <w:proofErr w:type="spellStart"/>
+      <w:r>
+        <w:rPr>
+          <w:sz w:val="24"/>
+          <w:lang w:val="nl-NL"/>
+        </w:rPr>
+        <w:t>validation</w:t>
+      </w:r>
+      <w:proofErr w:type="spellEnd"/>
+      <w:r>
+        <w:rPr>
+          <w:sz w:val="24"/>
+          <w:lang w:val="nl-NL"/>
+        </w:rPr>
+        <w:t xml:space="preserve"> set berekenen</w:t>
       </w:r>
     </w:p>
     <w:p>
@@ -692,6 +1865,13 @@
         </w:rPr>
         <w:t>Cluster model:</w:t>
       </w:r>
+      <w:r>
+        <w:rPr>
+          <w:sz w:val="24"/>
+          <w:lang w:val="nl-NL"/>
+        </w:rPr>
+        <w:t xml:space="preserve"> [Laurens]</w:t>
+      </w:r>
     </w:p>
     <w:p>
       <w:pPr>
@@ -713,64 +1893,103 @@
           <w:sz w:val="24"/>
           <w:lang w:val="nl-NL"/>
         </w:rPr>
-        <w:t xml:space="preserve"> k-means clusters. Aantal clusters was 100. Maar niet succesvol.</w:t>
-      </w:r>
-    </w:p>
-    <w:p>
-      <w:pPr>
-        <w:pStyle w:val="Geenafstand"/>
-        <w:rPr>
-          <w:sz w:val="24"/>
-          <w:lang w:val="nl-NL"/>
-        </w:rPr>
-      </w:pPr>
-      <w:r>
-        <w:rPr>
-          <w:sz w:val="24"/>
-          <w:lang w:val="nl-NL"/>
-        </w:rPr>
-        <w:t>- Gaussian mixture model werkt niet. Iets anders proberen.</w:t>
-      </w:r>
-    </w:p>
-    <w:p>
-      <w:pPr>
-        <w:pStyle w:val="Geenafstand"/>
-        <w:rPr>
-          <w:sz w:val="24"/>
-          <w:lang w:val="nl-NL"/>
-        </w:rPr>
-      </w:pPr>
-    </w:p>
-    <w:p>
-      <w:pPr>
-        <w:pStyle w:val="Geenafstand"/>
-        <w:rPr>
-          <w:sz w:val="24"/>
-          <w:lang w:val="nl-NL"/>
-        </w:rPr>
-      </w:pPr>
-      <w:r>
-        <w:rPr>
-          <w:sz w:val="24"/>
-          <w:lang w:val="nl-NL"/>
-        </w:rPr>
+        <w:t xml:space="preserve"> </w:t>
+      </w:r>
+      <w:proofErr w:type="spellStart"/>
+      <w:r>
+        <w:rPr>
+          <w:sz w:val="24"/>
+          <w:lang w:val="nl-NL"/>
+        </w:rPr>
+        <w:t>k-means</w:t>
+      </w:r>
+      <w:proofErr w:type="spellEnd"/>
+      <w:r>
+        <w:rPr>
+          <w:sz w:val="24"/>
+          <w:lang w:val="nl-NL"/>
+        </w:rPr>
+        <w:t xml:space="preserve"> clusters. Aantal clusters was 100. Maar niet succesvol.</w:t>
+      </w:r>
+    </w:p>
+    <w:p>
+      <w:pPr>
+        <w:pStyle w:val="Geenafstand"/>
+        <w:rPr>
+          <w:sz w:val="24"/>
+          <w:lang w:val="nl-NL"/>
+        </w:rPr>
+      </w:pPr>
+      <w:r>
+        <w:rPr>
+          <w:sz w:val="24"/>
+          <w:lang w:val="nl-NL"/>
+        </w:rPr>
+        <w:t xml:space="preserve">- </w:t>
+      </w:r>
+      <w:proofErr w:type="spellStart"/>
+      <w:r>
+        <w:rPr>
+          <w:sz w:val="24"/>
+          <w:lang w:val="nl-NL"/>
+        </w:rPr>
+        <w:t>Gaussian</w:t>
+      </w:r>
+      <w:proofErr w:type="spellEnd"/>
+      <w:r>
+        <w:rPr>
+          <w:sz w:val="24"/>
+          <w:lang w:val="nl-NL"/>
+        </w:rPr>
+        <w:t xml:space="preserve"> mixture model werkt niet. Iets anders proberen.</w:t>
+      </w:r>
+    </w:p>
+    <w:p>
+      <w:pPr>
+        <w:pStyle w:val="Geenafstand"/>
+        <w:rPr>
+          <w:sz w:val="24"/>
+          <w:lang w:val="nl-NL"/>
+        </w:rPr>
+      </w:pPr>
+    </w:p>
+    <w:p>
+      <w:pPr>
+        <w:pStyle w:val="Geenafstand"/>
+        <w:rPr>
+          <w:sz w:val="24"/>
+          <w:lang w:val="nl-NL"/>
+        </w:rPr>
+      </w:pPr>
+      <w:r>
+        <w:rPr>
+          <w:sz w:val="24"/>
+          <w:lang w:val="nl-NL"/>
+        </w:rPr>
+        <w:lastRenderedPageBreak/>
         <w:t>SVM 3.0 + per foto trainen:</w:t>
       </w:r>
-    </w:p>
-    <w:p>
-      <w:pPr>
-        <w:pStyle w:val="Geenafstand"/>
-        <w:rPr>
-          <w:sz w:val="24"/>
-          <w:lang w:val="nl-NL"/>
-        </w:rPr>
-      </w:pPr>
-      <w:r>
-        <w:rPr>
-          <w:sz w:val="24"/>
-          <w:lang w:val="nl-NL"/>
-        </w:rPr>
-        <w:lastRenderedPageBreak/>
+      <w:r>
+        <w:rPr>
+          <w:sz w:val="24"/>
+          <w:lang w:val="nl-NL"/>
+        </w:rPr>
+        <w:t xml:space="preserve"> [Daniëlle][Roos]</w:t>
+      </w:r>
+    </w:p>
+    <w:p>
+      <w:pPr>
+        <w:pStyle w:val="Geenafstand"/>
+        <w:rPr>
+          <w:sz w:val="24"/>
+          <w:lang w:val="nl-NL"/>
+        </w:rPr>
+      </w:pPr>
+      <w:r>
+        <w:rPr>
+          <w:sz w:val="24"/>
+          <w:lang w:val="nl-NL"/>
+        </w:rPr>
         <w:t>- trainen op alleen trainset</w:t>
       </w:r>
     </w:p>
@@ -803,23 +2022,87 @@
           <w:sz w:val="24"/>
           <w:lang w:val="nl-NL"/>
         </w:rPr>
-        <w:t>- probabilities op validation set berekenen</w:t>
-      </w:r>
-    </w:p>
-    <w:p>
-      <w:pPr>
-        <w:pStyle w:val="Geenafstand"/>
-        <w:rPr>
-          <w:sz w:val="24"/>
-          <w:lang w:val="nl-NL"/>
-        </w:rPr>
-      </w:pPr>
-      <w:r>
-        <w:rPr>
-          <w:sz w:val="24"/>
-          <w:lang w:val="nl-NL"/>
-        </w:rPr>
-        <w:t>- probabilities op validation set berekenen</w:t>
+        <w:t xml:space="preserve">- </w:t>
+      </w:r>
+      <w:proofErr w:type="spellStart"/>
+      <w:r>
+        <w:rPr>
+          <w:sz w:val="24"/>
+          <w:lang w:val="nl-NL"/>
+        </w:rPr>
+        <w:t>probabilities</w:t>
+      </w:r>
+      <w:proofErr w:type="spellEnd"/>
+      <w:r>
+        <w:rPr>
+          <w:sz w:val="24"/>
+          <w:lang w:val="nl-NL"/>
+        </w:rPr>
+        <w:t xml:space="preserve"> op </w:t>
+      </w:r>
+      <w:proofErr w:type="spellStart"/>
+      <w:r>
+        <w:rPr>
+          <w:sz w:val="24"/>
+          <w:lang w:val="nl-NL"/>
+        </w:rPr>
+        <w:t>validation</w:t>
+      </w:r>
+      <w:proofErr w:type="spellEnd"/>
+      <w:r>
+        <w:rPr>
+          <w:sz w:val="24"/>
+          <w:lang w:val="nl-NL"/>
+        </w:rPr>
+        <w:t xml:space="preserve"> set berekenen</w:t>
+      </w:r>
+    </w:p>
+    <w:p>
+      <w:pPr>
+        <w:pStyle w:val="Geenafstand"/>
+        <w:rPr>
+          <w:sz w:val="24"/>
+          <w:lang w:val="nl-NL"/>
+        </w:rPr>
+      </w:pPr>
+      <w:r>
+        <w:rPr>
+          <w:sz w:val="24"/>
+          <w:lang w:val="nl-NL"/>
+        </w:rPr>
+        <w:t xml:space="preserve">- </w:t>
+      </w:r>
+      <w:proofErr w:type="spellStart"/>
+      <w:r>
+        <w:rPr>
+          <w:sz w:val="24"/>
+          <w:lang w:val="nl-NL"/>
+        </w:rPr>
+        <w:t>probabilities</w:t>
+      </w:r>
+      <w:proofErr w:type="spellEnd"/>
+      <w:r>
+        <w:rPr>
+          <w:sz w:val="24"/>
+          <w:lang w:val="nl-NL"/>
+        </w:rPr>
+        <w:t xml:space="preserve"> op </w:t>
+      </w:r>
+      <w:proofErr w:type="spellStart"/>
+      <w:r>
+        <w:rPr>
+          <w:sz w:val="24"/>
+          <w:lang w:val="nl-NL"/>
+        </w:rPr>
+        <w:t>validation</w:t>
+      </w:r>
+      <w:proofErr w:type="spellEnd"/>
+      <w:r>
+        <w:rPr>
+          <w:sz w:val="24"/>
+          <w:lang w:val="nl-NL"/>
+        </w:rPr>
+        <w:t xml:space="preserve"> set berekenen</w:t>
       </w:r>
     </w:p>
     <w:p>
@@ -850,6 +2133,31 @@
           <w:lang w:val="nl-NL"/>
         </w:rPr>
         <w:t xml:space="preserve"> individuele submissie.</w:t>
+      </w:r>
+    </w:p>
+    <w:p>
+      <w:pPr>
+        <w:pStyle w:val="Geenafstand"/>
+        <w:rPr>
+          <w:sz w:val="24"/>
+          <w:lang w:val="nl-NL"/>
+        </w:rPr>
+      </w:pPr>
+    </w:p>
+    <w:p>
+      <w:pPr>
+        <w:pStyle w:val="Geenafstand"/>
+        <w:rPr>
+          <w:sz w:val="24"/>
+          <w:lang w:val="nl-NL"/>
+        </w:rPr>
+      </w:pPr>
+      <w:r>
+        <w:rPr>
+          <w:sz w:val="24"/>
+          <w:lang w:val="nl-NL"/>
+        </w:rPr>
+        <w:t>Ensemble: [Roos]</w:t>
       </w:r>
     </w:p>
     <w:sectPr>

</xml_diff>